<commit_message>
Added more diagrams to Analysis and Design unit and Project unit evidence documents
</commit_message>
<xml_diff>
--- a/Analysis and Design Unit - Evidence.docx
+++ b/Analysis and Design Unit - Evidence.docx
@@ -140,8 +140,6 @@
         <w:lastRenderedPageBreak/>
         <w:t>A.D. 2 – Class Diagram</w:t>
       </w:r>
-      <w:bookmarkStart w:id="0" w:name="_GoBack"/>
-      <w:bookmarkEnd w:id="0"/>
     </w:p>
     <w:p/>
     <w:p>
@@ -194,16 +192,170 @@
     </w:p>
     <w:p/>
     <w:p/>
+    <w:p>
+      <w:pPr>
+        <w:rPr>
+          <w:rFonts w:asciiTheme="majorHAnsi" w:eastAsiaTheme="majorEastAsia" w:hAnsiTheme="majorHAnsi" w:cstheme="majorBidi"/>
+          <w:color w:val="2F5496" w:themeColor="accent1" w:themeShade="BF"/>
+          <w:sz w:val="26"/>
+          <w:szCs w:val="26"/>
+        </w:rPr>
+      </w:pPr>
+      <w:r>
+        <w:br w:type="page"/>
+      </w:r>
+    </w:p>
+    <w:p>
+      <w:pPr>
+        <w:pStyle w:val="Heading2"/>
+      </w:pPr>
+      <w:r>
+        <w:lastRenderedPageBreak/>
+        <w:t>A.D. 3 – Object Diagram</w:t>
+      </w:r>
+    </w:p>
     <w:p/>
     <w:p>
+      <w:r>
+        <w:rPr>
+          <w:noProof/>
+        </w:rPr>
+        <w:drawing>
+          <wp:inline distT="0" distB="0" distL="0" distR="0" wp14:anchorId="1489BF63" wp14:editId="5DB29BD1">
+            <wp:extent cx="5080000" cy="2552700"/>
+            <wp:effectExtent l="0" t="0" r="0" b="0"/>
+            <wp:docPr id="3" name="Picture 3"/>
+            <wp:cNvGraphicFramePr>
+              <a:graphicFrameLocks xmlns:a="http://schemas.openxmlformats.org/drawingml/2006/main" noChangeAspect="1"/>
+            </wp:cNvGraphicFramePr>
+            <a:graphic xmlns:a="http://schemas.openxmlformats.org/drawingml/2006/main">
+              <a:graphicData uri="http://schemas.openxmlformats.org/drawingml/2006/picture">
+                <pic:pic xmlns:pic="http://schemas.openxmlformats.org/drawingml/2006/picture">
+                  <pic:nvPicPr>
+                    <pic:cNvPr id="3" name="Object_Diagram.pdf"/>
+                    <pic:cNvPicPr/>
+                  </pic:nvPicPr>
+                  <pic:blipFill>
+                    <a:blip r:embed="rId7">
+                      <a:extLst>
+                        <a:ext uri="{28A0092B-C50C-407E-A947-70E740481C1C}">
+                          <a14:useLocalDpi xmlns:a14="http://schemas.microsoft.com/office/drawing/2010/main" val="0"/>
+                        </a:ext>
+                      </a:extLst>
+                    </a:blip>
+                    <a:stretch>
+                      <a:fillRect/>
+                    </a:stretch>
+                  </pic:blipFill>
+                  <pic:spPr>
+                    <a:xfrm>
+                      <a:off x="0" y="0"/>
+                      <a:ext cx="5080000" cy="2552700"/>
+                    </a:xfrm>
+                    <a:prstGeom prst="rect">
+                      <a:avLst/>
+                    </a:prstGeom>
+                  </pic:spPr>
+                </pic:pic>
+              </a:graphicData>
+            </a:graphic>
+          </wp:inline>
+        </w:drawing>
+      </w:r>
+    </w:p>
+    <w:p/>
+    <w:p>
+      <w:pPr>
+        <w:rPr>
+          <w:rFonts w:asciiTheme="majorHAnsi" w:eastAsiaTheme="majorEastAsia" w:hAnsiTheme="majorHAnsi" w:cstheme="majorBidi"/>
+          <w:color w:val="2F5496" w:themeColor="accent1" w:themeShade="BF"/>
+          <w:sz w:val="26"/>
+          <w:szCs w:val="26"/>
+        </w:rPr>
+      </w:pPr>
+      <w:r>
+        <w:br w:type="page"/>
+      </w:r>
+    </w:p>
+    <w:p>
       <w:pPr>
         <w:pStyle w:val="Heading2"/>
       </w:pPr>
       <w:r>
-        <w:t>A.D. 3 – Object Diagram</w:t>
-      </w:r>
-      <w:r>
-        <w:t xml:space="preserve"> *W5</w:t>
+        <w:lastRenderedPageBreak/>
+        <w:t>A.D. 4 – Activity Diagram</w:t>
+      </w:r>
+    </w:p>
+    <w:p/>
+    <w:p>
+      <w:r>
+        <w:rPr>
+          <w:noProof/>
+        </w:rPr>
+        <w:drawing>
+          <wp:inline distT="0" distB="0" distL="0" distR="0" wp14:anchorId="0966D4BD" wp14:editId="0A25FAFB">
+            <wp:extent cx="4064000" cy="6362700"/>
+            <wp:effectExtent l="0" t="0" r="0" b="0"/>
+            <wp:docPr id="4" name="Picture 4"/>
+            <wp:cNvGraphicFramePr>
+              <a:graphicFrameLocks xmlns:a="http://schemas.openxmlformats.org/drawingml/2006/main" noChangeAspect="1"/>
+            </wp:cNvGraphicFramePr>
+            <a:graphic xmlns:a="http://schemas.openxmlformats.org/drawingml/2006/main">
+              <a:graphicData uri="http://schemas.openxmlformats.org/drawingml/2006/picture">
+                <pic:pic xmlns:pic="http://schemas.openxmlformats.org/drawingml/2006/picture">
+                  <pic:nvPicPr>
+                    <pic:cNvPr id="4" name="Activity_diagram.pdf"/>
+                    <pic:cNvPicPr/>
+                  </pic:nvPicPr>
+                  <pic:blipFill>
+                    <a:blip r:embed="rId8">
+                      <a:extLst>
+                        <a:ext uri="{28A0092B-C50C-407E-A947-70E740481C1C}">
+                          <a14:useLocalDpi xmlns:a14="http://schemas.microsoft.com/office/drawing/2010/main" val="0"/>
+                        </a:ext>
+                      </a:extLst>
+                    </a:blip>
+                    <a:stretch>
+                      <a:fillRect/>
+                    </a:stretch>
+                  </pic:blipFill>
+                  <pic:spPr>
+                    <a:xfrm>
+                      <a:off x="0" y="0"/>
+                      <a:ext cx="4064000" cy="6362700"/>
+                    </a:xfrm>
+                    <a:prstGeom prst="rect">
+                      <a:avLst/>
+                    </a:prstGeom>
+                  </pic:spPr>
+                </pic:pic>
+              </a:graphicData>
+            </a:graphic>
+          </wp:inline>
+        </w:drawing>
+      </w:r>
+    </w:p>
+    <w:p/>
+    <w:p>
+      <w:pPr>
+        <w:rPr>
+          <w:rFonts w:asciiTheme="majorHAnsi" w:eastAsiaTheme="majorEastAsia" w:hAnsiTheme="majorHAnsi" w:cstheme="majorBidi"/>
+          <w:color w:val="2F5496" w:themeColor="accent1" w:themeShade="BF"/>
+          <w:sz w:val="26"/>
+          <w:szCs w:val="26"/>
+        </w:rPr>
+      </w:pPr>
+      <w:r>
+        <w:br w:type="page"/>
+      </w:r>
+    </w:p>
+    <w:p>
+      <w:pPr>
+        <w:pStyle w:val="Heading2"/>
+      </w:pPr>
+      <w:r>
+        <w:lastRenderedPageBreak/>
+        <w:t>A.D. 5 – Inheritance Diagram *W9</w:t>
       </w:r>
     </w:p>
     <w:p/>
@@ -211,34 +363,25 @@
     <w:p/>
     <w:p>
       <w:pPr>
+        <w:rPr>
+          <w:rFonts w:asciiTheme="majorHAnsi" w:eastAsiaTheme="majorEastAsia" w:hAnsiTheme="majorHAnsi" w:cstheme="majorBidi"/>
+          <w:color w:val="2F5496" w:themeColor="accent1" w:themeShade="BF"/>
+          <w:sz w:val="26"/>
+          <w:szCs w:val="26"/>
+        </w:rPr>
+      </w:pPr>
+      <w:r>
+        <w:br w:type="page"/>
+      </w:r>
+    </w:p>
+    <w:p>
+      <w:pPr>
         <w:pStyle w:val="Heading2"/>
       </w:pPr>
-      <w:r>
-        <w:t>A.D. 4 – Activity Diagram</w:t>
-      </w:r>
-      <w:r>
-        <w:t xml:space="preserve"> *W5</w:t>
-      </w:r>
-    </w:p>
-    <w:p/>
-    <w:p/>
-    <w:p/>
-    <w:p>
-      <w:pPr>
-        <w:pStyle w:val="Heading2"/>
-      </w:pPr>
-      <w:r>
-        <w:t>A.D. 5 – Inheritance Diagram *W9</w:t>
-      </w:r>
-    </w:p>
-    <w:p/>
-    <w:p/>
-    <w:p/>
-    <w:p>
-      <w:pPr>
-        <w:pStyle w:val="Heading2"/>
-      </w:pPr>
-      <w:r>
+      <w:bookmarkStart w:id="0" w:name="_GoBack"/>
+      <w:bookmarkEnd w:id="0"/>
+      <w:r>
+        <w:lastRenderedPageBreak/>
         <w:t>A.D. 6 Implementation Constraint Plan *W5</w:t>
       </w:r>
     </w:p>

</xml_diff>

<commit_message>
Added more diagrams and screenshots to Analysis and Design unit and Implementation and Testing Unit evidence documents
</commit_message>
<xml_diff>
--- a/Analysis and Design Unit - Evidence.docx
+++ b/Analysis and Design Unit - Evidence.docx
@@ -355,11 +355,58 @@
       </w:pPr>
       <w:r>
         <w:lastRenderedPageBreak/>
-        <w:t>A.D. 5 – Inheritance Diagram *W9</w:t>
+        <w:t>A.D. 5 – Inheritance Diagram</w:t>
       </w:r>
     </w:p>
     <w:p/>
-    <w:p/>
+    <w:p>
+      <w:r>
+        <w:rPr>
+          <w:noProof/>
+        </w:rPr>
+        <w:drawing>
+          <wp:inline distT="0" distB="0" distL="0" distR="0" wp14:anchorId="61C4F9A1" wp14:editId="6BF8517C">
+            <wp:extent cx="3060700" cy="5092700"/>
+            <wp:effectExtent l="0" t="0" r="0" b="0"/>
+            <wp:docPr id="5" name="Picture 5"/>
+            <wp:cNvGraphicFramePr>
+              <a:graphicFrameLocks xmlns:a="http://schemas.openxmlformats.org/drawingml/2006/main" noChangeAspect="1"/>
+            </wp:cNvGraphicFramePr>
+            <a:graphic xmlns:a="http://schemas.openxmlformats.org/drawingml/2006/main">
+              <a:graphicData uri="http://schemas.openxmlformats.org/drawingml/2006/picture">
+                <pic:pic xmlns:pic="http://schemas.openxmlformats.org/drawingml/2006/picture">
+                  <pic:nvPicPr>
+                    <pic:cNvPr id="5" name="Inheritance_Diagram.pdf"/>
+                    <pic:cNvPicPr/>
+                  </pic:nvPicPr>
+                  <pic:blipFill>
+                    <a:blip r:embed="rId9">
+                      <a:extLst>
+                        <a:ext uri="{28A0092B-C50C-407E-A947-70E740481C1C}">
+                          <a14:useLocalDpi xmlns:a14="http://schemas.microsoft.com/office/drawing/2010/main" val="0"/>
+                        </a:ext>
+                      </a:extLst>
+                    </a:blip>
+                    <a:stretch>
+                      <a:fillRect/>
+                    </a:stretch>
+                  </pic:blipFill>
+                  <pic:spPr>
+                    <a:xfrm>
+                      <a:off x="0" y="0"/>
+                      <a:ext cx="3060700" cy="5092700"/>
+                    </a:xfrm>
+                    <a:prstGeom prst="rect">
+                      <a:avLst/>
+                    </a:prstGeom>
+                  </pic:spPr>
+                </pic:pic>
+              </a:graphicData>
+            </a:graphic>
+          </wp:inline>
+        </w:drawing>
+      </w:r>
+    </w:p>
     <w:p/>
     <w:p>
       <w:pPr>
@@ -378,13 +425,387 @@
       <w:pPr>
         <w:pStyle w:val="Heading2"/>
       </w:pPr>
-      <w:bookmarkStart w:id="0" w:name="_GoBack"/>
-      <w:bookmarkEnd w:id="0"/>
       <w:r>
         <w:lastRenderedPageBreak/>
-        <w:t>A.D. 6 Implementation Constraint Plan *W5</w:t>
-      </w:r>
-    </w:p>
+        <w:t>A.D. 6 Implementation Constraint</w:t>
+      </w:r>
+      <w:r>
+        <w:t xml:space="preserve"> Plan</w:t>
+      </w:r>
+    </w:p>
+    <w:p/>
+    <w:tbl>
+      <w:tblPr>
+        <w:tblStyle w:val="GridTable4-Accent1"/>
+        <w:tblW w:w="0" w:type="auto"/>
+        <w:tblLook w:val="04A0" w:firstRow="1" w:lastRow="0" w:firstColumn="1" w:lastColumn="0" w:noHBand="0" w:noVBand="1"/>
+      </w:tblPr>
+      <w:tblGrid>
+        <w:gridCol w:w="2263"/>
+        <w:gridCol w:w="3544"/>
+        <w:gridCol w:w="3475"/>
+      </w:tblGrid>
+      <w:tr>
+        <w:trPr>
+          <w:cnfStyle w:val="100000000000" w:firstRow="1" w:lastRow="0" w:firstColumn="0" w:lastColumn="0" w:oddVBand="0" w:evenVBand="0" w:oddHBand="0" w:evenHBand="0" w:firstRowFirstColumn="0" w:firstRowLastColumn="0" w:lastRowFirstColumn="0" w:lastRowLastColumn="0"/>
+        </w:trPr>
+        <w:tc>
+          <w:tcPr>
+            <w:cnfStyle w:val="001000000000" w:firstRow="0" w:lastRow="0" w:firstColumn="1" w:lastColumn="0" w:oddVBand="0" w:evenVBand="0" w:oddHBand="0" w:evenHBand="0" w:firstRowFirstColumn="0" w:firstRowLastColumn="0" w:lastRowFirstColumn="0" w:lastRowLastColumn="0"/>
+            <w:tcW w:w="2263" w:type="dxa"/>
+          </w:tcPr>
+          <w:p>
+            <w:r>
+              <w:t>Topic</w:t>
+            </w:r>
+          </w:p>
+        </w:tc>
+        <w:tc>
+          <w:tcPr>
+            <w:tcW w:w="3544" w:type="dxa"/>
+          </w:tcPr>
+          <w:p>
+            <w:pPr>
+              <w:cnfStyle w:val="100000000000" w:firstRow="1" w:lastRow="0" w:firstColumn="0" w:lastColumn="0" w:oddVBand="0" w:evenVBand="0" w:oddHBand="0" w:evenHBand="0" w:firstRowFirstColumn="0" w:firstRowLastColumn="0" w:lastRowFirstColumn="0" w:lastRowLastColumn="0"/>
+            </w:pPr>
+            <w:r>
+              <w:t>Possible Effect of Constraint on Product</w:t>
+            </w:r>
+          </w:p>
+        </w:tc>
+        <w:tc>
+          <w:tcPr>
+            <w:tcW w:w="3475" w:type="dxa"/>
+          </w:tcPr>
+          <w:p>
+            <w:pPr>
+              <w:cnfStyle w:val="100000000000" w:firstRow="1" w:lastRow="0" w:firstColumn="0" w:lastColumn="0" w:oddVBand="0" w:evenVBand="0" w:oddHBand="0" w:evenHBand="0" w:firstRowFirstColumn="0" w:firstRowLastColumn="0" w:lastRowFirstColumn="0" w:lastRowLastColumn="0"/>
+            </w:pPr>
+            <w:r>
+              <w:t>Solution</w:t>
+            </w:r>
+          </w:p>
+        </w:tc>
+      </w:tr>
+      <w:tr>
+        <w:trPr>
+          <w:cnfStyle w:val="000000100000" w:firstRow="0" w:lastRow="0" w:firstColumn="0" w:lastColumn="0" w:oddVBand="0" w:evenVBand="0" w:oddHBand="1" w:evenHBand="0" w:firstRowFirstColumn="0" w:firstRowLastColumn="0" w:lastRowFirstColumn="0" w:lastRowLastColumn="0"/>
+        </w:trPr>
+        <w:tc>
+          <w:tcPr>
+            <w:cnfStyle w:val="001000000000" w:firstRow="0" w:lastRow="0" w:firstColumn="1" w:lastColumn="0" w:oddVBand="0" w:evenVBand="0" w:oddHBand="0" w:evenHBand="0" w:firstRowFirstColumn="0" w:firstRowLastColumn="0" w:lastRowFirstColumn="0" w:lastRowLastColumn="0"/>
+            <w:tcW w:w="2263" w:type="dxa"/>
+          </w:tcPr>
+          <w:p>
+            <w:pPr>
+              <w:rPr>
+                <w:b w:val="0"/>
+              </w:rPr>
+            </w:pPr>
+            <w:r>
+              <w:rPr>
+                <w:b w:val="0"/>
+              </w:rPr>
+              <w:t>Hardware and Software Platforms</w:t>
+            </w:r>
+          </w:p>
+        </w:tc>
+        <w:tc>
+          <w:tcPr>
+            <w:tcW w:w="3544" w:type="dxa"/>
+          </w:tcPr>
+          <w:p>
+            <w:pPr>
+              <w:cnfStyle w:val="000000100000" w:firstRow="0" w:lastRow="0" w:firstColumn="0" w:lastColumn="0" w:oddVBand="0" w:evenVBand="0" w:oddHBand="1" w:evenHBand="0" w:firstRowFirstColumn="0" w:firstRowLastColumn="0" w:lastRowFirstColumn="0" w:lastRowLastColumn="0"/>
+            </w:pPr>
+            <w:r>
+              <w:t>The application can only be hosted on</w:t>
+            </w:r>
+            <w:r>
+              <w:t xml:space="preserve"> Windows based servers</w:t>
+            </w:r>
+          </w:p>
+        </w:tc>
+        <w:tc>
+          <w:tcPr>
+            <w:tcW w:w="3475" w:type="dxa"/>
+          </w:tcPr>
+          <w:p>
+            <w:pPr>
+              <w:cnfStyle w:val="000000100000" w:firstRow="0" w:lastRow="0" w:firstColumn="0" w:lastColumn="0" w:oddVBand="0" w:evenVBand="0" w:oddHBand="1" w:evenHBand="0" w:firstRowFirstColumn="0" w:firstRowLastColumn="0" w:lastRowFirstColumn="0" w:lastRowLastColumn="0"/>
+            </w:pPr>
+            <w:r>
+              <w:t xml:space="preserve">Ensure that the </w:t>
+            </w:r>
+            <w:r>
+              <w:t xml:space="preserve">deployed </w:t>
+            </w:r>
+            <w:r>
+              <w:t>application is hosted on servers with the correct operating system</w:t>
+            </w:r>
+          </w:p>
+        </w:tc>
+      </w:tr>
+      <w:tr>
+        <w:tc>
+          <w:tcPr>
+            <w:cnfStyle w:val="001000000000" w:firstRow="0" w:lastRow="0" w:firstColumn="1" w:lastColumn="0" w:oddVBand="0" w:evenVBand="0" w:oddHBand="0" w:evenHBand="0" w:firstRowFirstColumn="0" w:firstRowLastColumn="0" w:lastRowFirstColumn="0" w:lastRowLastColumn="0"/>
+            <w:tcW w:w="2263" w:type="dxa"/>
+          </w:tcPr>
+          <w:p>
+            <w:pPr>
+              <w:rPr>
+                <w:b w:val="0"/>
+              </w:rPr>
+            </w:pPr>
+            <w:r>
+              <w:rPr>
+                <w:b w:val="0"/>
+              </w:rPr>
+              <w:t>Performance Requirements</w:t>
+            </w:r>
+          </w:p>
+        </w:tc>
+        <w:tc>
+          <w:tcPr>
+            <w:tcW w:w="3544" w:type="dxa"/>
+          </w:tcPr>
+          <w:p>
+            <w:pPr>
+              <w:cnfStyle w:val="000000000000" w:firstRow="0" w:lastRow="0" w:firstColumn="0" w:lastColumn="0" w:oddVBand="0" w:evenVBand="0" w:oddHBand="0" w:evenHBand="0" w:firstRowFirstColumn="0" w:firstRowLastColumn="0" w:lastRowFirstColumn="0" w:lastRowLastColumn="0"/>
+            </w:pPr>
+            <w:r>
+              <w:t>The application must be able to cope with differing levels of user numbers at different times</w:t>
+            </w:r>
+            <w:r>
+              <w:t>. If load balancing is not implemented correctly, users will experience delayed loading times of the application</w:t>
+            </w:r>
+          </w:p>
+        </w:tc>
+        <w:tc>
+          <w:tcPr>
+            <w:tcW w:w="3475" w:type="dxa"/>
+          </w:tcPr>
+          <w:p>
+            <w:pPr>
+              <w:cnfStyle w:val="000000000000" w:firstRow="0" w:lastRow="0" w:firstColumn="0" w:lastColumn="0" w:oddVBand="0" w:evenVBand="0" w:oddHBand="0" w:evenHBand="0" w:firstRowFirstColumn="0" w:firstRowLastColumn="0" w:lastRowFirstColumn="0" w:lastRowLastColumn="0"/>
+            </w:pPr>
+            <w:r>
+              <w:t>Ensure that the application is hosted on cloud services servers with the correct load balancing implementation</w:t>
+            </w:r>
+          </w:p>
+        </w:tc>
+      </w:tr>
+      <w:tr>
+        <w:trPr>
+          <w:cnfStyle w:val="000000100000" w:firstRow="0" w:lastRow="0" w:firstColumn="0" w:lastColumn="0" w:oddVBand="0" w:evenVBand="0" w:oddHBand="1" w:evenHBand="0" w:firstRowFirstColumn="0" w:firstRowLastColumn="0" w:lastRowFirstColumn="0" w:lastRowLastColumn="0"/>
+        </w:trPr>
+        <w:tc>
+          <w:tcPr>
+            <w:cnfStyle w:val="001000000000" w:firstRow="0" w:lastRow="0" w:firstColumn="1" w:lastColumn="0" w:oddVBand="0" w:evenVBand="0" w:oddHBand="0" w:evenHBand="0" w:firstRowFirstColumn="0" w:firstRowLastColumn="0" w:lastRowFirstColumn="0" w:lastRowLastColumn="0"/>
+            <w:tcW w:w="2263" w:type="dxa"/>
+          </w:tcPr>
+          <w:p>
+            <w:pPr>
+              <w:rPr>
+                <w:b w:val="0"/>
+              </w:rPr>
+            </w:pPr>
+            <w:r>
+              <w:rPr>
+                <w:b w:val="0"/>
+              </w:rPr>
+              <w:t>Persistent Storage and Transactions</w:t>
+            </w:r>
+          </w:p>
+        </w:tc>
+        <w:tc>
+          <w:tcPr>
+            <w:tcW w:w="3544" w:type="dxa"/>
+          </w:tcPr>
+          <w:p>
+            <w:pPr>
+              <w:cnfStyle w:val="000000100000" w:firstRow="0" w:lastRow="0" w:firstColumn="0" w:lastColumn="0" w:oddVBand="0" w:evenVBand="0" w:oddHBand="1" w:evenHBand="0" w:firstRowFirstColumn="0" w:firstRowLastColumn="0" w:lastRowFirstColumn="0" w:lastRowLastColumn="0"/>
+            </w:pPr>
+            <w:r>
+              <w:t>The application will only work with SQL databases</w:t>
+            </w:r>
+          </w:p>
+        </w:tc>
+        <w:tc>
+          <w:tcPr>
+            <w:tcW w:w="3475" w:type="dxa"/>
+          </w:tcPr>
+          <w:p>
+            <w:pPr>
+              <w:cnfStyle w:val="000000100000" w:firstRow="0" w:lastRow="0" w:firstColumn="0" w:lastColumn="0" w:oddVBand="0" w:evenVBand="0" w:oddHBand="1" w:evenHBand="0" w:firstRowFirstColumn="0" w:firstRowLastColumn="0" w:lastRowFirstColumn="0" w:lastRowLastColumn="0"/>
+            </w:pPr>
+            <w:r>
+              <w:t xml:space="preserve">Ensure that the selected cloud services </w:t>
+            </w:r>
+            <w:r>
+              <w:t>implementation has access to relational database instances</w:t>
+            </w:r>
+          </w:p>
+        </w:tc>
+      </w:tr>
+      <w:tr>
+        <w:tc>
+          <w:tcPr>
+            <w:cnfStyle w:val="001000000000" w:firstRow="0" w:lastRow="0" w:firstColumn="1" w:lastColumn="0" w:oddVBand="0" w:evenVBand="0" w:oddHBand="0" w:evenHBand="0" w:firstRowFirstColumn="0" w:firstRowLastColumn="0" w:lastRowFirstColumn="0" w:lastRowLastColumn="0"/>
+            <w:tcW w:w="2263" w:type="dxa"/>
+          </w:tcPr>
+          <w:p>
+            <w:pPr>
+              <w:rPr>
+                <w:b w:val="0"/>
+              </w:rPr>
+            </w:pPr>
+            <w:r>
+              <w:rPr>
+                <w:b w:val="0"/>
+              </w:rPr>
+              <w:t>Usability</w:t>
+            </w:r>
+          </w:p>
+        </w:tc>
+        <w:tc>
+          <w:tcPr>
+            <w:tcW w:w="3544" w:type="dxa"/>
+          </w:tcPr>
+          <w:p>
+            <w:pPr>
+              <w:cnfStyle w:val="000000000000" w:firstRow="0" w:lastRow="0" w:firstColumn="0" w:lastColumn="0" w:oddVBand="0" w:evenVBand="0" w:oddHBand="0" w:evenHBand="0" w:firstRowFirstColumn="0" w:firstRowLastColumn="0" w:lastRowFirstColumn="0" w:lastRowLastColumn="0"/>
+            </w:pPr>
+            <w:r>
+              <w:t xml:space="preserve">Users may not be able to experience using the application in a way that suits them </w:t>
+            </w:r>
+          </w:p>
+        </w:tc>
+        <w:tc>
+          <w:tcPr>
+            <w:tcW w:w="3475" w:type="dxa"/>
+          </w:tcPr>
+          <w:p>
+            <w:pPr>
+              <w:cnfStyle w:val="000000000000" w:firstRow="0" w:lastRow="0" w:firstColumn="0" w:lastColumn="0" w:oddVBand="0" w:evenVBand="0" w:oddHBand="0" w:evenHBand="0" w:firstRowFirstColumn="0" w:firstRowLastColumn="0" w:lastRowFirstColumn="0" w:lastRowLastColumn="0"/>
+            </w:pPr>
+            <w:r>
+              <w:t xml:space="preserve">Ensure </w:t>
+            </w:r>
+            <w:r>
+              <w:t>that documented user experience design considerations are fully implemented in the application</w:t>
+            </w:r>
+            <w:bookmarkStart w:id="0" w:name="_GoBack"/>
+            <w:bookmarkEnd w:id="0"/>
+          </w:p>
+        </w:tc>
+      </w:tr>
+      <w:tr>
+        <w:trPr>
+          <w:cnfStyle w:val="000000100000" w:firstRow="0" w:lastRow="0" w:firstColumn="0" w:lastColumn="0" w:oddVBand="0" w:evenVBand="0" w:oddHBand="1" w:evenHBand="0" w:firstRowFirstColumn="0" w:firstRowLastColumn="0" w:lastRowFirstColumn="0" w:lastRowLastColumn="0"/>
+        </w:trPr>
+        <w:tc>
+          <w:tcPr>
+            <w:cnfStyle w:val="001000000000" w:firstRow="0" w:lastRow="0" w:firstColumn="1" w:lastColumn="0" w:oddVBand="0" w:evenVBand="0" w:oddHBand="0" w:evenHBand="0" w:firstRowFirstColumn="0" w:firstRowLastColumn="0" w:lastRowFirstColumn="0" w:lastRowLastColumn="0"/>
+            <w:tcW w:w="2263" w:type="dxa"/>
+          </w:tcPr>
+          <w:p>
+            <w:pPr>
+              <w:rPr>
+                <w:b w:val="0"/>
+              </w:rPr>
+            </w:pPr>
+            <w:r>
+              <w:rPr>
+                <w:b w:val="0"/>
+              </w:rPr>
+              <w:t>Budgets</w:t>
+            </w:r>
+          </w:p>
+        </w:tc>
+        <w:tc>
+          <w:tcPr>
+            <w:tcW w:w="3544" w:type="dxa"/>
+          </w:tcPr>
+          <w:p>
+            <w:pPr>
+              <w:cnfStyle w:val="000000100000" w:firstRow="0" w:lastRow="0" w:firstColumn="0" w:lastColumn="0" w:oddVBand="0" w:evenVBand="0" w:oddHBand="1" w:evenHBand="0" w:firstRowFirstColumn="0" w:firstRowLastColumn="0" w:lastRowFirstColumn="0" w:lastRowLastColumn="0"/>
+            </w:pPr>
+            <w:r>
+              <w:t xml:space="preserve">Exceeding the budget may lead to future </w:t>
+            </w:r>
+            <w:r>
+              <w:t>versions</w:t>
+            </w:r>
+            <w:r>
+              <w:t xml:space="preserve"> of the software product being below quality standards</w:t>
+            </w:r>
+          </w:p>
+        </w:tc>
+        <w:tc>
+          <w:tcPr>
+            <w:tcW w:w="3475" w:type="dxa"/>
+          </w:tcPr>
+          <w:p>
+            <w:pPr>
+              <w:cnfStyle w:val="000000100000" w:firstRow="0" w:lastRow="0" w:firstColumn="0" w:lastColumn="0" w:oddVBand="0" w:evenVBand="0" w:oddHBand="1" w:evenHBand="0" w:firstRowFirstColumn="0" w:firstRowLastColumn="0" w:lastRowFirstColumn="0" w:lastRowLastColumn="0"/>
+            </w:pPr>
+            <w:r>
+              <w:t>Ensure that the selected cloud services service level does not exceed the agreed budget</w:t>
+            </w:r>
+          </w:p>
+        </w:tc>
+      </w:tr>
+      <w:tr>
+        <w:tc>
+          <w:tcPr>
+            <w:cnfStyle w:val="001000000000" w:firstRow="0" w:lastRow="0" w:firstColumn="1" w:lastColumn="0" w:oddVBand="0" w:evenVBand="0" w:oddHBand="0" w:evenHBand="0" w:firstRowFirstColumn="0" w:firstRowLastColumn="0" w:lastRowFirstColumn="0" w:lastRowLastColumn="0"/>
+            <w:tcW w:w="2263" w:type="dxa"/>
+          </w:tcPr>
+          <w:p>
+            <w:pPr>
+              <w:rPr>
+                <w:b w:val="0"/>
+              </w:rPr>
+            </w:pPr>
+            <w:r>
+              <w:rPr>
+                <w:b w:val="0"/>
+              </w:rPr>
+              <w:t>Time Limitations</w:t>
+            </w:r>
+          </w:p>
+        </w:tc>
+        <w:tc>
+          <w:tcPr>
+            <w:tcW w:w="3544" w:type="dxa"/>
+          </w:tcPr>
+          <w:p>
+            <w:pPr>
+              <w:cnfStyle w:val="000000000000" w:firstRow="0" w:lastRow="0" w:firstColumn="0" w:lastColumn="0" w:oddVBand="0" w:evenVBand="0" w:oddHBand="0" w:evenHBand="0" w:firstRowFirstColumn="0" w:firstRowLastColumn="0" w:lastRowFirstColumn="0" w:lastRowLastColumn="0"/>
+            </w:pPr>
+            <w:r>
+              <w:t>Long deployment times will lead to down-time of the application, which will in turn lead to customer dis-satisfaction</w:t>
+            </w:r>
+          </w:p>
+        </w:tc>
+        <w:tc>
+          <w:tcPr>
+            <w:tcW w:w="3475" w:type="dxa"/>
+          </w:tcPr>
+          <w:p>
+            <w:pPr>
+              <w:cnfStyle w:val="000000000000" w:firstRow="0" w:lastRow="0" w:firstColumn="0" w:lastColumn="0" w:oddVBand="0" w:evenVBand="0" w:oddHBand="0" w:evenHBand="0" w:firstRowFirstColumn="0" w:firstRowLastColumn="0" w:lastRowFirstColumn="0" w:lastRowLastColumn="0"/>
+            </w:pPr>
+            <w:r>
+              <w:t>Ensure that the application can be deployed to the selected cloud services implementation within the agreed timescale</w:t>
+            </w:r>
+          </w:p>
+        </w:tc>
+      </w:tr>
+    </w:tbl>
+    <w:p/>
     <w:sectPr>
       <w:pgSz w:w="11900" w:h="16840"/>
       <w:pgMar w:top="1077" w:right="1304" w:bottom="1077" w:left="1304" w:header="720" w:footer="720" w:gutter="0"/>
@@ -947,6 +1368,95 @@
       <w:szCs w:val="26"/>
     </w:rPr>
   </w:style>
+  <w:style w:type="table" w:styleId="TableGrid">
+    <w:name w:val="Table Grid"/>
+    <w:basedOn w:val="TableNormal"/>
+    <w:uiPriority w:val="39"/>
+    <w:rsid w:val="00E1628B"/>
+    <w:tblPr>
+      <w:tblBorders>
+        <w:top w:val="single" w:sz="4" w:space="0" w:color="auto"/>
+        <w:left w:val="single" w:sz="4" w:space="0" w:color="auto"/>
+        <w:bottom w:val="single" w:sz="4" w:space="0" w:color="auto"/>
+        <w:right w:val="single" w:sz="4" w:space="0" w:color="auto"/>
+        <w:insideH w:val="single" w:sz="4" w:space="0" w:color="auto"/>
+        <w:insideV w:val="single" w:sz="4" w:space="0" w:color="auto"/>
+      </w:tblBorders>
+    </w:tblPr>
+  </w:style>
+  <w:style w:type="table" w:styleId="GridTable4-Accent1">
+    <w:name w:val="Grid Table 4 Accent 1"/>
+    <w:basedOn w:val="TableNormal"/>
+    <w:uiPriority w:val="49"/>
+    <w:rsid w:val="00E1628B"/>
+    <w:tblPr>
+      <w:tblStyleRowBandSize w:val="1"/>
+      <w:tblStyleColBandSize w:val="1"/>
+      <w:tblBorders>
+        <w:top w:val="single" w:sz="4" w:space="0" w:color="8EAADB" w:themeColor="accent1" w:themeTint="99"/>
+        <w:left w:val="single" w:sz="4" w:space="0" w:color="8EAADB" w:themeColor="accent1" w:themeTint="99"/>
+        <w:bottom w:val="single" w:sz="4" w:space="0" w:color="8EAADB" w:themeColor="accent1" w:themeTint="99"/>
+        <w:right w:val="single" w:sz="4" w:space="0" w:color="8EAADB" w:themeColor="accent1" w:themeTint="99"/>
+        <w:insideH w:val="single" w:sz="4" w:space="0" w:color="8EAADB" w:themeColor="accent1" w:themeTint="99"/>
+        <w:insideV w:val="single" w:sz="4" w:space="0" w:color="8EAADB" w:themeColor="accent1" w:themeTint="99"/>
+      </w:tblBorders>
+    </w:tblPr>
+    <w:tblStylePr w:type="firstRow">
+      <w:rPr>
+        <w:b/>
+        <w:bCs/>
+        <w:color w:val="FFFFFF" w:themeColor="background1"/>
+      </w:rPr>
+      <w:tblPr/>
+      <w:tcPr>
+        <w:tcBorders>
+          <w:top w:val="single" w:sz="4" w:space="0" w:color="4472C4" w:themeColor="accent1"/>
+          <w:left w:val="single" w:sz="4" w:space="0" w:color="4472C4" w:themeColor="accent1"/>
+          <w:bottom w:val="single" w:sz="4" w:space="0" w:color="4472C4" w:themeColor="accent1"/>
+          <w:right w:val="single" w:sz="4" w:space="0" w:color="4472C4" w:themeColor="accent1"/>
+          <w:insideH w:val="nil"/>
+          <w:insideV w:val="nil"/>
+        </w:tcBorders>
+        <w:shd w:val="clear" w:color="auto" w:fill="4472C4" w:themeFill="accent1"/>
+      </w:tcPr>
+    </w:tblStylePr>
+    <w:tblStylePr w:type="lastRow">
+      <w:rPr>
+        <w:b/>
+        <w:bCs/>
+      </w:rPr>
+      <w:tblPr/>
+      <w:tcPr>
+        <w:tcBorders>
+          <w:top w:val="double" w:sz="4" w:space="0" w:color="4472C4" w:themeColor="accent1"/>
+        </w:tcBorders>
+      </w:tcPr>
+    </w:tblStylePr>
+    <w:tblStylePr w:type="firstCol">
+      <w:rPr>
+        <w:b/>
+        <w:bCs/>
+      </w:rPr>
+    </w:tblStylePr>
+    <w:tblStylePr w:type="lastCol">
+      <w:rPr>
+        <w:b/>
+        <w:bCs/>
+      </w:rPr>
+    </w:tblStylePr>
+    <w:tblStylePr w:type="band1Vert">
+      <w:tblPr/>
+      <w:tcPr>
+        <w:shd w:val="clear" w:color="auto" w:fill="D9E2F3" w:themeFill="accent1" w:themeFillTint="33"/>
+      </w:tcPr>
+    </w:tblStylePr>
+    <w:tblStylePr w:type="band1Horz">
+      <w:tblPr/>
+      <w:tcPr>
+        <w:shd w:val="clear" w:color="auto" w:fill="D9E2F3" w:themeFill="accent1" w:themeFillTint="33"/>
+      </w:tcPr>
+    </w:tblStylePr>
+  </w:style>
 </w:styles>
 </file>
 

</xml_diff>

<commit_message>
Fixing some screenshots and diagrams in Analysis and Design unit and Project unit evidence documents
</commit_message>
<xml_diff>
--- a/Analysis and Design Unit - Evidence.docx
+++ b/Analysis and Design Unit - Evidence.docx
@@ -221,10 +221,10 @@
           <w:noProof/>
         </w:rPr>
         <w:drawing>
-          <wp:inline distT="0" distB="0" distL="0" distR="0" wp14:anchorId="1489BF63" wp14:editId="5DB29BD1">
-            <wp:extent cx="5080000" cy="2552700"/>
+          <wp:inline distT="0" distB="0" distL="0" distR="0" wp14:anchorId="2C03AB2D" wp14:editId="2E423365">
+            <wp:extent cx="5080000" cy="1536700"/>
             <wp:effectExtent l="0" t="0" r="0" b="0"/>
-            <wp:docPr id="3" name="Picture 3"/>
+            <wp:docPr id="6" name="Picture 6"/>
             <wp:cNvGraphicFramePr>
               <a:graphicFrameLocks xmlns:a="http://schemas.openxmlformats.org/drawingml/2006/main" noChangeAspect="1"/>
             </wp:cNvGraphicFramePr>
@@ -232,7 +232,7 @@
               <a:graphicData uri="http://schemas.openxmlformats.org/drawingml/2006/picture">
                 <pic:pic xmlns:pic="http://schemas.openxmlformats.org/drawingml/2006/picture">
                   <pic:nvPicPr>
-                    <pic:cNvPr id="3" name="Object_Diagram.pdf"/>
+                    <pic:cNvPr id="6" name="Object_Diagram.pdf"/>
                     <pic:cNvPicPr/>
                   </pic:nvPicPr>
                   <pic:blipFill>
@@ -250,7 +250,7 @@
                   <pic:spPr>
                     <a:xfrm>
                       <a:off x="0" y="0"/>
-                      <a:ext cx="5080000" cy="2552700"/>
+                      <a:ext cx="5080000" cy="1536700"/>
                     </a:xfrm>
                     <a:prstGeom prst="rect">
                       <a:avLst/>
@@ -360,15 +360,16 @@
     </w:p>
     <w:p/>
     <w:p>
+      <w:bookmarkStart w:id="0" w:name="_GoBack"/>
       <w:r>
         <w:rPr>
           <w:noProof/>
         </w:rPr>
         <w:drawing>
-          <wp:inline distT="0" distB="0" distL="0" distR="0" wp14:anchorId="61C4F9A1" wp14:editId="6BF8517C">
-            <wp:extent cx="3060700" cy="5092700"/>
+          <wp:inline distT="0" distB="0" distL="0" distR="0" wp14:anchorId="4231333F" wp14:editId="16B6FE94">
+            <wp:extent cx="3568700" cy="7124700"/>
             <wp:effectExtent l="0" t="0" r="0" b="0"/>
-            <wp:docPr id="5" name="Picture 5"/>
+            <wp:docPr id="7" name="Picture 7"/>
             <wp:cNvGraphicFramePr>
               <a:graphicFrameLocks xmlns:a="http://schemas.openxmlformats.org/drawingml/2006/main" noChangeAspect="1"/>
             </wp:cNvGraphicFramePr>
@@ -376,7 +377,7 @@
               <a:graphicData uri="http://schemas.openxmlformats.org/drawingml/2006/picture">
                 <pic:pic xmlns:pic="http://schemas.openxmlformats.org/drawingml/2006/picture">
                   <pic:nvPicPr>
-                    <pic:cNvPr id="5" name="Inheritance_Diagram.pdf"/>
+                    <pic:cNvPr id="7" name="Inheritance_Diagram.pdf"/>
                     <pic:cNvPicPr/>
                   </pic:nvPicPr>
                   <pic:blipFill>
@@ -394,7 +395,7 @@
                   <pic:spPr>
                     <a:xfrm>
                       <a:off x="0" y="0"/>
-                      <a:ext cx="3060700" cy="5092700"/>
+                      <a:ext cx="3568700" cy="7124700"/>
                     </a:xfrm>
                     <a:prstGeom prst="rect">
                       <a:avLst/>
@@ -406,6 +407,7 @@
           </wp:inline>
         </w:drawing>
       </w:r>
+      <w:bookmarkEnd w:id="0"/>
     </w:p>
     <w:p/>
     <w:p>
@@ -696,8 +698,6 @@
             <w:r>
               <w:t>that documented user experience design considerations are fully implemented in the application</w:t>
             </w:r>
-            <w:bookmarkStart w:id="0" w:name="_GoBack"/>
-            <w:bookmarkEnd w:id="0"/>
           </w:p>
         </w:tc>
       </w:tr>

</xml_diff>

<commit_message>
Fixing some screenshots and diagrams in Analysis and Design unit and Implementation and Testing unit evidence documents
</commit_message>
<xml_diff>
--- a/Analysis and Design Unit - Evidence.docx
+++ b/Analysis and Design Unit - Evidence.docx
@@ -360,7 +360,6 @@
     </w:p>
     <w:p/>
     <w:p>
-      <w:bookmarkStart w:id="0" w:name="_GoBack"/>
       <w:r>
         <w:rPr>
           <w:noProof/>
@@ -407,7 +406,6 @@
           </wp:inline>
         </w:drawing>
       </w:r>
-      <w:bookmarkEnd w:id="0"/>
     </w:p>
     <w:p/>
     <w:p>
@@ -443,9 +441,9 @@
         <w:tblLook w:val="04A0" w:firstRow="1" w:lastRow="0" w:firstColumn="1" w:lastColumn="0" w:noHBand="0" w:noVBand="1"/>
       </w:tblPr>
       <w:tblGrid>
-        <w:gridCol w:w="2263"/>
-        <w:gridCol w:w="3544"/>
-        <w:gridCol w:w="3475"/>
+        <w:gridCol w:w="1696"/>
+        <w:gridCol w:w="4395"/>
+        <w:gridCol w:w="3191"/>
       </w:tblGrid>
       <w:tr>
         <w:trPr>
@@ -454,7 +452,7 @@
         <w:tc>
           <w:tcPr>
             <w:cnfStyle w:val="001000000000" w:firstRow="0" w:lastRow="0" w:firstColumn="1" w:lastColumn="0" w:oddVBand="0" w:evenVBand="0" w:oddHBand="0" w:evenHBand="0" w:firstRowFirstColumn="0" w:firstRowLastColumn="0" w:lastRowFirstColumn="0" w:lastRowLastColumn="0"/>
-            <w:tcW w:w="2263" w:type="dxa"/>
+            <w:tcW w:w="1696" w:type="dxa"/>
           </w:tcPr>
           <w:p>
             <w:r>
@@ -464,7 +462,7 @@
         </w:tc>
         <w:tc>
           <w:tcPr>
-            <w:tcW w:w="3544" w:type="dxa"/>
+            <w:tcW w:w="4395" w:type="dxa"/>
           </w:tcPr>
           <w:p>
             <w:pPr>
@@ -477,7 +475,7 @@
         </w:tc>
         <w:tc>
           <w:tcPr>
-            <w:tcW w:w="3475" w:type="dxa"/>
+            <w:tcW w:w="3191" w:type="dxa"/>
           </w:tcPr>
           <w:p>
             <w:pPr>
@@ -496,7 +494,7 @@
         <w:tc>
           <w:tcPr>
             <w:cnfStyle w:val="001000000000" w:firstRow="0" w:lastRow="0" w:firstColumn="1" w:lastColumn="0" w:oddVBand="0" w:evenVBand="0" w:oddHBand="0" w:evenHBand="0" w:firstRowFirstColumn="0" w:firstRowLastColumn="0" w:lastRowFirstColumn="0" w:lastRowLastColumn="0"/>
-            <w:tcW w:w="2263" w:type="dxa"/>
+            <w:tcW w:w="1696" w:type="dxa"/>
           </w:tcPr>
           <w:p>
             <w:pPr>
@@ -514,7 +512,7 @@
         </w:tc>
         <w:tc>
           <w:tcPr>
-            <w:tcW w:w="3544" w:type="dxa"/>
+            <w:tcW w:w="4395" w:type="dxa"/>
           </w:tcPr>
           <w:p>
             <w:pPr>
@@ -526,11 +524,14 @@
             <w:r>
               <w:t xml:space="preserve"> Windows based servers</w:t>
             </w:r>
-          </w:p>
-        </w:tc>
-        <w:tc>
-          <w:tcPr>
-            <w:tcW w:w="3475" w:type="dxa"/>
+            <w:r>
+              <w:t>. This limits the hosting options for the application. This could mean that costs or other considerations for hosting services may not be as flexible as they could be.</w:t>
+            </w:r>
+          </w:p>
+        </w:tc>
+        <w:tc>
+          <w:tcPr>
+            <w:tcW w:w="3191" w:type="dxa"/>
           </w:tcPr>
           <w:p>
             <w:pPr>
@@ -540,10 +541,7 @@
               <w:t xml:space="preserve">Ensure that the </w:t>
             </w:r>
             <w:r>
-              <w:t xml:space="preserve">deployed </w:t>
-            </w:r>
-            <w:r>
-              <w:t>application is hosted on servers with the correct operating system</w:t>
+              <w:t>application is developed to allow it to be deployed to any operating system and ensure that the selected could services implementation allows deployment to any operating system.</w:t>
             </w:r>
           </w:p>
         </w:tc>
@@ -552,7 +550,7 @@
         <w:tc>
           <w:tcPr>
             <w:cnfStyle w:val="001000000000" w:firstRow="0" w:lastRow="0" w:firstColumn="1" w:lastColumn="0" w:oddVBand="0" w:evenVBand="0" w:oddHBand="0" w:evenHBand="0" w:firstRowFirstColumn="0" w:firstRowLastColumn="0" w:lastRowFirstColumn="0" w:lastRowLastColumn="0"/>
-            <w:tcW w:w="2263" w:type="dxa"/>
+            <w:tcW w:w="1696" w:type="dxa"/>
           </w:tcPr>
           <w:p>
             <w:pPr>
@@ -570,23 +568,34 @@
         </w:tc>
         <w:tc>
           <w:tcPr>
-            <w:tcW w:w="3544" w:type="dxa"/>
+            <w:tcW w:w="4395" w:type="dxa"/>
           </w:tcPr>
           <w:p>
             <w:pPr>
               <w:cnfStyle w:val="000000000000" w:firstRow="0" w:lastRow="0" w:firstColumn="0" w:lastColumn="0" w:oddVBand="0" w:evenVBand="0" w:oddHBand="0" w:evenHBand="0" w:firstRowFirstColumn="0" w:firstRowLastColumn="0" w:lastRowFirstColumn="0" w:lastRowLastColumn="0"/>
             </w:pPr>
             <w:r>
+              <w:t>The number of users of the application may vary significantly at different times.</w:t>
+            </w:r>
+          </w:p>
+          <w:p>
+            <w:pPr>
+              <w:cnfStyle w:val="000000000000" w:firstRow="0" w:lastRow="0" w:firstColumn="0" w:lastColumn="0" w:oddVBand="0" w:evenVBand="0" w:oddHBand="0" w:evenHBand="0" w:firstRowFirstColumn="0" w:firstRowLastColumn="0" w:lastRowFirstColumn="0" w:lastRowLastColumn="0"/>
+            </w:pPr>
+            <w:r>
               <w:t>The application must be able to cope with differing levels of user numbers at different times</w:t>
             </w:r>
             <w:r>
               <w:t>. If load balancing is not implemented correctly, users will experience delayed loading times of the application</w:t>
             </w:r>
-          </w:p>
-        </w:tc>
-        <w:tc>
-          <w:tcPr>
-            <w:tcW w:w="3475" w:type="dxa"/>
+            <w:r>
+              <w:t>.</w:t>
+            </w:r>
+          </w:p>
+        </w:tc>
+        <w:tc>
+          <w:tcPr>
+            <w:tcW w:w="3191" w:type="dxa"/>
           </w:tcPr>
           <w:p>
             <w:pPr>
@@ -594,6 +603,9 @@
             </w:pPr>
             <w:r>
               <w:t>Ensure that the application is hosted on cloud services servers with the correct load balancing implementation</w:t>
+            </w:r>
+            <w:r>
+              <w:t>.</w:t>
             </w:r>
           </w:p>
         </w:tc>
@@ -605,7 +617,7 @@
         <w:tc>
           <w:tcPr>
             <w:cnfStyle w:val="001000000000" w:firstRow="0" w:lastRow="0" w:firstColumn="1" w:lastColumn="0" w:oddVBand="0" w:evenVBand="0" w:oddHBand="0" w:evenHBand="0" w:firstRowFirstColumn="0" w:firstRowLastColumn="0" w:lastRowFirstColumn="0" w:lastRowLastColumn="0"/>
-            <w:tcW w:w="2263" w:type="dxa"/>
+            <w:tcW w:w="1696" w:type="dxa"/>
           </w:tcPr>
           <w:p>
             <w:pPr>
@@ -623,30 +635,54 @@
         </w:tc>
         <w:tc>
           <w:tcPr>
-            <w:tcW w:w="3544" w:type="dxa"/>
+            <w:tcW w:w="4395" w:type="dxa"/>
           </w:tcPr>
           <w:p>
             <w:pPr>
               <w:cnfStyle w:val="000000100000" w:firstRow="0" w:lastRow="0" w:firstColumn="0" w:lastColumn="0" w:oddVBand="0" w:evenVBand="0" w:oddHBand="1" w:evenHBand="0" w:firstRowFirstColumn="0" w:firstRowLastColumn="0" w:lastRowFirstColumn="0" w:lastRowLastColumn="0"/>
             </w:pPr>
             <w:r>
-              <w:t>The application will only work with SQL databases</w:t>
-            </w:r>
-          </w:p>
-        </w:tc>
-        <w:tc>
-          <w:tcPr>
-            <w:tcW w:w="3475" w:type="dxa"/>
+              <w:t xml:space="preserve">The application will only work with </w:t>
+            </w:r>
+            <w:r>
+              <w:t xml:space="preserve">Oracle </w:t>
+            </w:r>
+            <w:r>
+              <w:t>databases</w:t>
+            </w:r>
+            <w:r>
+              <w:t xml:space="preserve">. </w:t>
+            </w:r>
+            <w:r>
+              <w:t>This limits the hosting options for the application. This could mean that costs or other considerations for hosting services may not be as flexible as they could be.</w:t>
+            </w:r>
+          </w:p>
+        </w:tc>
+        <w:tc>
+          <w:tcPr>
+            <w:tcW w:w="3191" w:type="dxa"/>
           </w:tcPr>
           <w:p>
             <w:pPr>
               <w:cnfStyle w:val="000000100000" w:firstRow="0" w:lastRow="0" w:firstColumn="0" w:lastColumn="0" w:oddVBand="0" w:evenVBand="0" w:oddHBand="1" w:evenHBand="0" w:firstRowFirstColumn="0" w:firstRowLastColumn="0" w:lastRowFirstColumn="0" w:lastRowLastColumn="0"/>
             </w:pPr>
             <w:r>
-              <w:t xml:space="preserve">Ensure that the selected cloud services </w:t>
-            </w:r>
-            <w:r>
-              <w:t>implementation has access to relational database instances</w:t>
+              <w:t>Ensure that the application is developed to allow it to work with any relational database and  e</w:t>
+            </w:r>
+            <w:r>
+              <w:t xml:space="preserve">nsure that the selected cloud services </w:t>
+            </w:r>
+            <w:r>
+              <w:t xml:space="preserve">implementation has access to </w:t>
+            </w:r>
+            <w:r>
+              <w:t xml:space="preserve">any </w:t>
+            </w:r>
+            <w:r>
+              <w:t>relational dat</w:t>
+            </w:r>
+            <w:r>
+              <w:t>abase instance.</w:t>
             </w:r>
           </w:p>
         </w:tc>
@@ -655,7 +691,7 @@
         <w:tc>
           <w:tcPr>
             <w:cnfStyle w:val="001000000000" w:firstRow="0" w:lastRow="0" w:firstColumn="1" w:lastColumn="0" w:oddVBand="0" w:evenVBand="0" w:oddHBand="0" w:evenHBand="0" w:firstRowFirstColumn="0" w:firstRowLastColumn="0" w:lastRowFirstColumn="0" w:lastRowLastColumn="0"/>
-            <w:tcW w:w="2263" w:type="dxa"/>
+            <w:tcW w:w="1696" w:type="dxa"/>
           </w:tcPr>
           <w:p>
             <w:pPr>
@@ -673,20 +709,32 @@
         </w:tc>
         <w:tc>
           <w:tcPr>
-            <w:tcW w:w="3544" w:type="dxa"/>
+            <w:tcW w:w="4395" w:type="dxa"/>
           </w:tcPr>
           <w:p>
             <w:pPr>
               <w:cnfStyle w:val="000000000000" w:firstRow="0" w:lastRow="0" w:firstColumn="0" w:lastColumn="0" w:oddVBand="0" w:evenVBand="0" w:oddHBand="0" w:evenHBand="0" w:firstRowFirstColumn="0" w:firstRowLastColumn="0" w:lastRowFirstColumn="0" w:lastRowLastColumn="0"/>
             </w:pPr>
             <w:r>
-              <w:t xml:space="preserve">Users may not be able to experience using the application in a way that suits them </w:t>
-            </w:r>
-          </w:p>
-        </w:tc>
-        <w:tc>
-          <w:tcPr>
-            <w:tcW w:w="3475" w:type="dxa"/>
+              <w:t xml:space="preserve">The user experience of the application may not have been considered when designing the user interface. </w:t>
+            </w:r>
+            <w:r>
+              <w:t>Users may not be able to experience using the application in a way that suits them</w:t>
+            </w:r>
+            <w:r>
+              <w:t>.</w:t>
+            </w:r>
+            <w:r>
+              <w:t xml:space="preserve"> This could lead to reduced user uptake of the application</w:t>
+            </w:r>
+            <w:r>
+              <w:t>.</w:t>
+            </w:r>
+          </w:p>
+        </w:tc>
+        <w:tc>
+          <w:tcPr>
+            <w:tcW w:w="3191" w:type="dxa"/>
           </w:tcPr>
           <w:p>
             <w:pPr>
@@ -696,7 +744,25 @@
               <w:t xml:space="preserve">Ensure </w:t>
             </w:r>
             <w:r>
-              <w:t>that documented user experience design considerations are fully implemented in the application</w:t>
+              <w:t>that good</w:t>
+            </w:r>
+            <w:r>
+              <w:t xml:space="preserve"> user experience design </w:t>
+            </w:r>
+            <w:r>
+              <w:t>is fully considered and documented when designing the application and ensure that the documented UX ru</w:t>
+            </w:r>
+            <w:r>
+              <w:t>l</w:t>
+            </w:r>
+            <w:r>
+              <w:t xml:space="preserve">es </w:t>
+            </w:r>
+            <w:r>
+              <w:t>are fully implemented in the application</w:t>
+            </w:r>
+            <w:r>
+              <w:t>.</w:t>
             </w:r>
           </w:p>
         </w:tc>
@@ -708,7 +774,7 @@
         <w:tc>
           <w:tcPr>
             <w:cnfStyle w:val="001000000000" w:firstRow="0" w:lastRow="0" w:firstColumn="1" w:lastColumn="0" w:oddVBand="0" w:evenVBand="0" w:oddHBand="0" w:evenHBand="0" w:firstRowFirstColumn="0" w:firstRowLastColumn="0" w:lastRowFirstColumn="0" w:lastRowLastColumn="0"/>
-            <w:tcW w:w="2263" w:type="dxa"/>
+            <w:tcW w:w="1696" w:type="dxa"/>
           </w:tcPr>
           <w:p>
             <w:pPr>
@@ -726,34 +792,33 @@
         </w:tc>
         <w:tc>
           <w:tcPr>
-            <w:tcW w:w="3544" w:type="dxa"/>
+            <w:tcW w:w="4395" w:type="dxa"/>
           </w:tcPr>
           <w:p>
             <w:pPr>
               <w:cnfStyle w:val="000000100000" w:firstRow="0" w:lastRow="0" w:firstColumn="0" w:lastColumn="0" w:oddVBand="0" w:evenVBand="0" w:oddHBand="1" w:evenHBand="0" w:firstRowFirstColumn="0" w:firstRowLastColumn="0" w:lastRowFirstColumn="0" w:lastRowLastColumn="0"/>
             </w:pPr>
             <w:r>
-              <w:t xml:space="preserve">Exceeding the budget may lead to future </w:t>
-            </w:r>
-            <w:r>
-              <w:t>versions</w:t>
-            </w:r>
-            <w:r>
-              <w:t xml:space="preserve"> of the software product being below quality standards</w:t>
-            </w:r>
-          </w:p>
-        </w:tc>
-        <w:tc>
-          <w:tcPr>
-            <w:tcW w:w="3475" w:type="dxa"/>
+              <w:t xml:space="preserve">The available budget may reduce the options available for hosting the application. This could mean that other implementation constraints, such as performance requirements, are not fully mitigated. This could lead to the application being hosted on servers that are not </w:t>
+            </w:r>
+            <w:r>
+              <w:t>adequate for the anticipated user load.</w:t>
+            </w:r>
+          </w:p>
+        </w:tc>
+        <w:tc>
+          <w:tcPr>
+            <w:tcW w:w="3191" w:type="dxa"/>
           </w:tcPr>
           <w:p>
             <w:pPr>
               <w:cnfStyle w:val="000000100000" w:firstRow="0" w:lastRow="0" w:firstColumn="0" w:lastColumn="0" w:oddVBand="0" w:evenVBand="0" w:oddHBand="1" w:evenHBand="0" w:firstRowFirstColumn="0" w:firstRowLastColumn="0" w:lastRowFirstColumn="0" w:lastRowLastColumn="0"/>
             </w:pPr>
             <w:r>
-              <w:t>Ensure that the selected cloud services service level does not exceed the agreed budget</w:t>
-            </w:r>
+              <w:t>Fully investigate and document all cloud hosting service options to ensure that the budget is set such that it does not impact other implementation constraints.</w:t>
+            </w:r>
+            <w:bookmarkStart w:id="0" w:name="_GoBack"/>
+            <w:bookmarkEnd w:id="0"/>
           </w:p>
         </w:tc>
       </w:tr>
@@ -761,7 +826,7 @@
         <w:tc>
           <w:tcPr>
             <w:cnfStyle w:val="001000000000" w:firstRow="0" w:lastRow="0" w:firstColumn="1" w:lastColumn="0" w:oddVBand="0" w:evenVBand="0" w:oddHBand="0" w:evenHBand="0" w:firstRowFirstColumn="0" w:firstRowLastColumn="0" w:lastRowFirstColumn="0" w:lastRowLastColumn="0"/>
-            <w:tcW w:w="2263" w:type="dxa"/>
+            <w:tcW w:w="1696" w:type="dxa"/>
           </w:tcPr>
           <w:p>
             <w:pPr>
@@ -779,27 +844,39 @@
         </w:tc>
         <w:tc>
           <w:tcPr>
-            <w:tcW w:w="3544" w:type="dxa"/>
+            <w:tcW w:w="4395" w:type="dxa"/>
           </w:tcPr>
           <w:p>
             <w:pPr>
               <w:cnfStyle w:val="000000000000" w:firstRow="0" w:lastRow="0" w:firstColumn="0" w:lastColumn="0" w:oddVBand="0" w:evenVBand="0" w:oddHBand="0" w:evenHBand="0" w:firstRowFirstColumn="0" w:firstRowLastColumn="0" w:lastRowFirstColumn="0" w:lastRowLastColumn="0"/>
             </w:pPr>
             <w:r>
-              <w:t>Long deployment times will lead to down-time of the application, which will in turn lead to customer dis-satisfaction</w:t>
-            </w:r>
-          </w:p>
-        </w:tc>
-        <w:tc>
-          <w:tcPr>
-            <w:tcW w:w="3475" w:type="dxa"/>
+              <w:t>Long deployment times will lead to down-time of</w:t>
+            </w:r>
+            <w:r>
+              <w:t xml:space="preserve"> the application. Long down-time of the application will</w:t>
+            </w:r>
+            <w:r>
+              <w:t xml:space="preserve"> lead to customer dis-satisfaction</w:t>
+            </w:r>
+            <w:r>
+              <w:t>.</w:t>
+            </w:r>
+          </w:p>
+        </w:tc>
+        <w:tc>
+          <w:tcPr>
+            <w:tcW w:w="3191" w:type="dxa"/>
           </w:tcPr>
           <w:p>
             <w:pPr>
               <w:cnfStyle w:val="000000000000" w:firstRow="0" w:lastRow="0" w:firstColumn="0" w:lastColumn="0" w:oddVBand="0" w:evenVBand="0" w:oddHBand="0" w:evenHBand="0" w:firstRowFirstColumn="0" w:firstRowLastColumn="0" w:lastRowFirstColumn="0" w:lastRowLastColumn="0"/>
             </w:pPr>
             <w:r>
-              <w:t>Ensure that the application can be deployed to the selected cloud services implementation within the agreed timescale</w:t>
+              <w:t xml:space="preserve">Ensure that the </w:t>
+            </w:r>
+            <w:r>
+              <w:t>selected cloud services implementation allows for deployments that are invisible to the end-users.</w:t>
             </w:r>
           </w:p>
         </w:tc>

</xml_diff>